<commit_message>
CSS pb image non affichée
</commit_message>
<xml_diff>
--- a/Rapport/Rapport_ALQ.docx
+++ b/Rapport/Rapport_ALQ.docx
@@ -11,9 +11,42 @@
           <w:noProof/>
         </w:rPr>
         <w:drawing>
-          <wp:inline distT="0" distB="0" distL="0" distR="0" wp14:anchorId="014CCA05" wp14:editId="152ACD65">
-            <wp:extent cx="5274310" cy="5274310"/>
+          <wp:anchor distT="0" distB="0" distL="114300" distR="114300" simplePos="0" relativeHeight="251658240" behindDoc="1" locked="0" layoutInCell="1" allowOverlap="1" wp14:anchorId="014CCA05" wp14:editId="0884122D">
+            <wp:simplePos x="0" y="0"/>
+            <wp:positionH relativeFrom="margin">
+              <wp:align>center</wp:align>
+            </wp:positionH>
+            <wp:positionV relativeFrom="paragraph">
+              <wp:posOffset>1255395</wp:posOffset>
+            </wp:positionV>
+            <wp:extent cx="2847975" cy="2847975"/>
             <wp:effectExtent l="0" t="0" r="0" b="0"/>
+            <wp:wrapTight wrapText="bothSides">
+              <wp:wrapPolygon edited="0">
+                <wp:start x="9969" y="1300"/>
+                <wp:lineTo x="3323" y="1589"/>
+                <wp:lineTo x="3323" y="3901"/>
+                <wp:lineTo x="1445" y="3901"/>
+                <wp:lineTo x="1445" y="8524"/>
+                <wp:lineTo x="2023" y="13148"/>
+                <wp:lineTo x="2456" y="15893"/>
+                <wp:lineTo x="4479" y="17771"/>
+                <wp:lineTo x="8524" y="20083"/>
+                <wp:lineTo x="10114" y="20805"/>
+                <wp:lineTo x="10258" y="21094"/>
+                <wp:lineTo x="11270" y="21094"/>
+                <wp:lineTo x="11414" y="20805"/>
+                <wp:lineTo x="13003" y="20083"/>
+                <wp:lineTo x="17193" y="17771"/>
+                <wp:lineTo x="19072" y="15604"/>
+                <wp:lineTo x="19505" y="10836"/>
+                <wp:lineTo x="20083" y="5924"/>
+                <wp:lineTo x="18494" y="3901"/>
+                <wp:lineTo x="17193" y="1589"/>
+                <wp:lineTo x="11559" y="1300"/>
+                <wp:lineTo x="9969" y="1300"/>
+              </wp:wrapPolygon>
+            </wp:wrapTight>
             <wp:docPr id="17" name="Image 17"/>
             <wp:cNvGraphicFramePr>
               <a:graphicFrameLocks xmlns:a="http://schemas.openxmlformats.org/drawingml/2006/main" noChangeAspect="1"/>
@@ -28,7 +61,7 @@
                     </pic:cNvPicPr>
                   </pic:nvPicPr>
                   <pic:blipFill>
-                    <a:blip r:embed="rId8">
+                    <a:blip r:embed="rId8" cstate="print">
                       <a:extLst>
                         <a:ext uri="{28A0092B-C50C-407E-A947-70E740481C1C}">
                           <a14:useLocalDpi xmlns:a14="http://schemas.microsoft.com/office/drawing/2010/main" val="0"/>
@@ -43,7 +76,7 @@
                   <pic:spPr bwMode="auto">
                     <a:xfrm>
                       <a:off x="0" y="0"/>
-                      <a:ext cx="5274310" cy="5274310"/>
+                      <a:ext cx="2847975" cy="2847975"/>
                     </a:xfrm>
                     <a:prstGeom prst="rect">
                       <a:avLst/>
@@ -62,7 +95,76 @@
                 </pic:pic>
               </a:graphicData>
             </a:graphic>
-          </wp:inline>
+          </wp:anchor>
+        </w:drawing>
+      </w:r>
+      <w:r>
+        <w:rPr>
+          <w:noProof/>
+        </w:rPr>
+        <w:drawing>
+          <wp:anchor distT="0" distB="0" distL="114300" distR="114300" simplePos="0" relativeHeight="251659264" behindDoc="1" locked="0" layoutInCell="1" allowOverlap="1" wp14:anchorId="071C7D4C" wp14:editId="4B8022B2">
+            <wp:simplePos x="0" y="0"/>
+            <wp:positionH relativeFrom="column">
+              <wp:posOffset>66675</wp:posOffset>
+            </wp:positionH>
+            <wp:positionV relativeFrom="paragraph">
+              <wp:posOffset>95250</wp:posOffset>
+            </wp:positionV>
+            <wp:extent cx="5274310" cy="775335"/>
+            <wp:effectExtent l="0" t="0" r="2540" b="5715"/>
+            <wp:wrapTight wrapText="bothSides">
+              <wp:wrapPolygon edited="0">
+                <wp:start x="0" y="0"/>
+                <wp:lineTo x="0" y="21229"/>
+                <wp:lineTo x="21532" y="21229"/>
+                <wp:lineTo x="21532" y="0"/>
+                <wp:lineTo x="0" y="0"/>
+              </wp:wrapPolygon>
+            </wp:wrapTight>
+            <wp:docPr id="1" name="Image 1"/>
+            <wp:cNvGraphicFramePr>
+              <a:graphicFrameLocks xmlns:a="http://schemas.openxmlformats.org/drawingml/2006/main" noChangeAspect="1"/>
+            </wp:cNvGraphicFramePr>
+            <a:graphic xmlns:a="http://schemas.openxmlformats.org/drawingml/2006/main">
+              <a:graphicData uri="http://schemas.openxmlformats.org/drawingml/2006/picture">
+                <pic:pic xmlns:pic="http://schemas.openxmlformats.org/drawingml/2006/picture">
+                  <pic:nvPicPr>
+                    <pic:cNvPr id="0" name="Picture 1"/>
+                    <pic:cNvPicPr>
+                      <a:picLocks noChangeAspect="1" noChangeArrowheads="1"/>
+                    </pic:cNvPicPr>
+                  </pic:nvPicPr>
+                  <pic:blipFill>
+                    <a:blip r:embed="rId9" cstate="print">
+                      <a:extLst>
+                        <a:ext uri="{28A0092B-C50C-407E-A947-70E740481C1C}">
+                          <a14:useLocalDpi xmlns:a14="http://schemas.microsoft.com/office/drawing/2010/main" val="0"/>
+                        </a:ext>
+                      </a:extLst>
+                    </a:blip>
+                    <a:srcRect/>
+                    <a:stretch>
+                      <a:fillRect/>
+                    </a:stretch>
+                  </pic:blipFill>
+                  <pic:spPr bwMode="auto">
+                    <a:xfrm>
+                      <a:off x="0" y="0"/>
+                      <a:ext cx="5274310" cy="775335"/>
+                    </a:xfrm>
+                    <a:prstGeom prst="rect">
+                      <a:avLst/>
+                    </a:prstGeom>
+                    <a:noFill/>
+                    <a:ln>
+                      <a:noFill/>
+                    </a:ln>
+                  </pic:spPr>
+                </pic:pic>
+              </a:graphicData>
+            </a:graphic>
+          </wp:anchor>
         </w:drawing>
       </w:r>
     </w:p>
@@ -74,13 +176,8 @@
         <w:t xml:space="preserve">Découverte </w:t>
       </w:r>
       <w:r>
-        <w:t>d’</w:t>
-      </w:r>
-      <w:proofErr w:type="spellStart"/>
-      <w:r>
-        <w:t>Angular</w:t>
-      </w:r>
-      <w:proofErr w:type="spellEnd"/>
+        <w:t>d’Angular</w:t>
+      </w:r>
     </w:p>
     <w:p>
       <w:pPr>
@@ -90,12 +187,7 @@
         <w:t xml:space="preserve">Projet </w:t>
       </w:r>
       <w:r>
-        <w:t>ARCHITECTURES LOGICIELLES ET</w:t>
-      </w:r>
-      <w:bookmarkStart w:id="0" w:name="_GoBack"/>
-      <w:bookmarkEnd w:id="0"/>
-      <w:r>
-        <w:t xml:space="preserve"> QUALITE</w:t>
+        <w:t>ARCHITECTURES LOGICIELLES ET QUALITE</w:t>
       </w:r>
     </w:p>
     <w:p>
@@ -105,11 +197,9 @@
       <w:r>
         <w:t xml:space="preserve">Willy Marchais et </w:t>
       </w:r>
-      <w:proofErr w:type="spellStart"/>
       <w:r>
         <w:t>Jaël</w:t>
       </w:r>
-      <w:proofErr w:type="spellEnd"/>
       <w:r>
         <w:t xml:space="preserve"> </w:t>
       </w:r>
@@ -135,7 +225,10 @@
         <w:t xml:space="preserve"> | </w:t>
       </w:r>
       <w:r>
-        <w:t>03</w:t>
+        <w:t>0</w:t>
+      </w:r>
+      <w:r>
+        <w:t>6</w:t>
       </w:r>
       <w:r>
         <w:t>/0</w:t>
@@ -226,7 +319,7 @@
           <w:r>
             <w:fldChar w:fldCharType="separate"/>
           </w:r>
-          <w:hyperlink w:anchor="_Toc36375904" w:history="1">
+          <w:hyperlink w:anchor="_Toc37070811" w:history="1">
             <w:r>
               <w:rPr>
                 <w:rStyle w:val="Lienhypertexte"/>
@@ -253,7 +346,7 @@
                 <w:noProof/>
                 <w:webHidden/>
               </w:rPr>
-              <w:instrText xml:space="preserve"> PAGEREF _Toc36375904 \h </w:instrText>
+              <w:instrText xml:space="preserve"> PAGEREF _Toc37070811 \h </w:instrText>
             </w:r>
             <w:r>
               <w:rPr>
@@ -285,6 +378,222 @@
           </w:hyperlink>
         </w:p>
         <w:p>
+          <w:pPr>
+            <w:pStyle w:val="TM1"/>
+            <w:tabs>
+              <w:tab w:val="right" w:leader="dot" w:pos="8296"/>
+            </w:tabs>
+            <w:rPr>
+              <w:rFonts w:eastAsiaTheme="minorEastAsia"/>
+              <w:noProof/>
+              <w:color w:val="auto"/>
+              <w:sz w:val="22"/>
+              <w:lang w:eastAsia="ko-KR"/>
+            </w:rPr>
+          </w:pPr>
+          <w:hyperlink w:anchor="_Toc37070812" w:history="1">
+            <w:r>
+              <w:rPr>
+                <w:rStyle w:val="Lienhypertexte"/>
+                <w:noProof/>
+              </w:rPr>
+              <w:t>Angular</w:t>
+            </w:r>
+            <w:r>
+              <w:rPr>
+                <w:noProof/>
+                <w:webHidden/>
+              </w:rPr>
+              <w:tab/>
+            </w:r>
+            <w:r>
+              <w:rPr>
+                <w:noProof/>
+                <w:webHidden/>
+              </w:rPr>
+              <w:fldChar w:fldCharType="begin"/>
+            </w:r>
+            <w:r>
+              <w:rPr>
+                <w:noProof/>
+                <w:webHidden/>
+              </w:rPr>
+              <w:instrText xml:space="preserve"> PAGEREF _Toc37070812 \h </w:instrText>
+            </w:r>
+            <w:r>
+              <w:rPr>
+                <w:noProof/>
+                <w:webHidden/>
+              </w:rPr>
+            </w:r>
+            <w:r>
+              <w:rPr>
+                <w:noProof/>
+                <w:webHidden/>
+              </w:rPr>
+              <w:fldChar w:fldCharType="separate"/>
+            </w:r>
+            <w:r>
+              <w:rPr>
+                <w:noProof/>
+                <w:webHidden/>
+              </w:rPr>
+              <w:t>3</w:t>
+            </w:r>
+            <w:r>
+              <w:rPr>
+                <w:noProof/>
+                <w:webHidden/>
+              </w:rPr>
+              <w:fldChar w:fldCharType="end"/>
+            </w:r>
+          </w:hyperlink>
+        </w:p>
+        <w:p>
+          <w:pPr>
+            <w:pStyle w:val="TM2"/>
+            <w:tabs>
+              <w:tab w:val="right" w:leader="dot" w:pos="8296"/>
+            </w:tabs>
+            <w:rPr>
+              <w:rFonts w:eastAsiaTheme="minorEastAsia"/>
+              <w:noProof/>
+              <w:color w:val="auto"/>
+              <w:sz w:val="22"/>
+              <w:lang w:eastAsia="ko-KR"/>
+            </w:rPr>
+          </w:pPr>
+          <w:hyperlink w:anchor="_Toc37070813" w:history="1">
+            <w:r>
+              <w:rPr>
+                <w:rStyle w:val="Lienhypertexte"/>
+                <w:noProof/>
+              </w:rPr>
+              <w:t>Installation et prise en main</w:t>
+            </w:r>
+            <w:r>
+              <w:rPr>
+                <w:noProof/>
+                <w:webHidden/>
+              </w:rPr>
+              <w:tab/>
+            </w:r>
+            <w:r>
+              <w:rPr>
+                <w:noProof/>
+                <w:webHidden/>
+              </w:rPr>
+              <w:fldChar w:fldCharType="begin"/>
+            </w:r>
+            <w:r>
+              <w:rPr>
+                <w:noProof/>
+                <w:webHidden/>
+              </w:rPr>
+              <w:instrText xml:space="preserve"> PAGEREF _Toc37070813 \h </w:instrText>
+            </w:r>
+            <w:r>
+              <w:rPr>
+                <w:noProof/>
+                <w:webHidden/>
+              </w:rPr>
+            </w:r>
+            <w:r>
+              <w:rPr>
+                <w:noProof/>
+                <w:webHidden/>
+              </w:rPr>
+              <w:fldChar w:fldCharType="separate"/>
+            </w:r>
+            <w:r>
+              <w:rPr>
+                <w:noProof/>
+                <w:webHidden/>
+              </w:rPr>
+              <w:t>3</w:t>
+            </w:r>
+            <w:r>
+              <w:rPr>
+                <w:noProof/>
+                <w:webHidden/>
+              </w:rPr>
+              <w:fldChar w:fldCharType="end"/>
+            </w:r>
+          </w:hyperlink>
+        </w:p>
+        <w:p>
+          <w:pPr>
+            <w:pStyle w:val="TM1"/>
+            <w:tabs>
+              <w:tab w:val="right" w:leader="dot" w:pos="8296"/>
+            </w:tabs>
+            <w:rPr>
+              <w:rFonts w:eastAsiaTheme="minorEastAsia"/>
+              <w:noProof/>
+              <w:color w:val="auto"/>
+              <w:sz w:val="22"/>
+              <w:lang w:eastAsia="ko-KR"/>
+            </w:rPr>
+          </w:pPr>
+          <w:hyperlink w:anchor="_Toc37070814" w:history="1">
+            <w:r>
+              <w:rPr>
+                <w:rStyle w:val="Lienhypertexte"/>
+                <w:noProof/>
+              </w:rPr>
+              <w:t>Dashboard</w:t>
+            </w:r>
+            <w:r>
+              <w:rPr>
+                <w:noProof/>
+                <w:webHidden/>
+              </w:rPr>
+              <w:tab/>
+            </w:r>
+            <w:r>
+              <w:rPr>
+                <w:noProof/>
+                <w:webHidden/>
+              </w:rPr>
+              <w:fldChar w:fldCharType="begin"/>
+            </w:r>
+            <w:r>
+              <w:rPr>
+                <w:noProof/>
+                <w:webHidden/>
+              </w:rPr>
+              <w:instrText xml:space="preserve"> PAGEREF _Toc37070814 \h </w:instrText>
+            </w:r>
+            <w:r>
+              <w:rPr>
+                <w:noProof/>
+                <w:webHidden/>
+              </w:rPr>
+            </w:r>
+            <w:r>
+              <w:rPr>
+                <w:noProof/>
+                <w:webHidden/>
+              </w:rPr>
+              <w:fldChar w:fldCharType="separate"/>
+            </w:r>
+            <w:r>
+              <w:rPr>
+                <w:noProof/>
+                <w:webHidden/>
+              </w:rPr>
+              <w:t>4</w:t>
+            </w:r>
+            <w:r>
+              <w:rPr>
+                <w:noProof/>
+                <w:webHidden/>
+              </w:rPr>
+              <w:fldChar w:fldCharType="end"/>
+            </w:r>
+          </w:hyperlink>
+        </w:p>
+        <w:p>
           <w:r>
             <w:rPr>
               <w:b/>
@@ -311,16 +620,188 @@
       <w:pPr>
         <w:pStyle w:val="Titre1"/>
       </w:pPr>
-      <w:bookmarkStart w:id="1" w:name="_Toc36375904"/>
+      <w:bookmarkStart w:id="0" w:name="_Toc37070811"/>
       <w:r>
         <w:lastRenderedPageBreak/>
         <w:t>Introduction</w:t>
       </w:r>
+      <w:bookmarkEnd w:id="0"/>
+    </w:p>
+    <w:p>
+      <w:r>
+        <w:t xml:space="preserve">Ce projet consiste </w:t>
+      </w:r>
+      <w:r>
+        <w:t>à la réalisation</w:t>
+      </w:r>
+      <w:r>
+        <w:t xml:space="preserve"> </w:t>
+      </w:r>
+      <w:r>
+        <w:t>d’</w:t>
+      </w:r>
+      <w:r>
+        <w:t>un tableau de bord B</w:t>
+      </w:r>
+      <w:r>
+        <w:t xml:space="preserve">usiness </w:t>
+      </w:r>
+      <w:r>
+        <w:t>I</w:t>
+      </w:r>
+      <w:r>
+        <w:t>ntelligence</w:t>
+      </w:r>
+      <w:r>
+        <w:t xml:space="preserve"> en binôme en suivant les étapes usuelles de gestion de projet. Notre tableau de bord traitera des données concernant les médailles obtenues aux jeux olympiques par pays, édition et discipline.</w:t>
+      </w:r>
+      <w:r>
+        <w:t xml:space="preserve"> </w:t>
+      </w:r>
+    </w:p>
+    <w:p>
+      <w:r>
+        <w:br w:type="page"/>
+      </w:r>
+    </w:p>
+    <w:p>
+      <w:pPr>
+        <w:pStyle w:val="Titre1"/>
+      </w:pPr>
+      <w:bookmarkStart w:id="1" w:name="_Toc37070812"/>
+      <w:r>
+        <w:lastRenderedPageBreak/>
+        <w:t>Angular</w:t>
+      </w:r>
       <w:bookmarkEnd w:id="1"/>
     </w:p>
+    <w:p>
+      <w:pPr>
+        <w:pStyle w:val="Titre2"/>
+      </w:pPr>
+      <w:bookmarkStart w:id="2" w:name="_Toc37070813"/>
+      <w:r>
+        <w:t>Installation et prise en main</w:t>
+      </w:r>
+      <w:bookmarkEnd w:id="2"/>
+    </w:p>
+    <w:p>
+      <w:r>
+        <w:t>Installation d’angular.</w:t>
+      </w:r>
+    </w:p>
+    <w:p>
+      <w:r>
+        <w:t>Prise en main d’angular.</w:t>
+      </w:r>
+    </w:p>
+    <w:p>
+      <w:r>
+        <w:drawing>
+          <wp:inline distT="0" distB="0" distL="0" distR="0" wp14:anchorId="5E9A7FD7" wp14:editId="5A9DF9A2">
+            <wp:extent cx="5274310" cy="2966720"/>
+            <wp:effectExtent l="0" t="0" r="2540" b="5080"/>
+            <wp:docPr id="2" name="Image 2"/>
+            <wp:cNvGraphicFramePr>
+              <a:graphicFrameLocks xmlns:a="http://schemas.openxmlformats.org/drawingml/2006/main" noChangeAspect="1"/>
+            </wp:cNvGraphicFramePr>
+            <a:graphic xmlns:a="http://schemas.openxmlformats.org/drawingml/2006/main">
+              <a:graphicData uri="http://schemas.openxmlformats.org/drawingml/2006/picture">
+                <pic:pic xmlns:pic="http://schemas.openxmlformats.org/drawingml/2006/picture">
+                  <pic:nvPicPr>
+                    <pic:cNvPr id="1" name=""/>
+                    <pic:cNvPicPr/>
+                  </pic:nvPicPr>
+                  <pic:blipFill>
+                    <a:blip r:embed="rId10"/>
+                    <a:stretch>
+                      <a:fillRect/>
+                    </a:stretch>
+                  </pic:blipFill>
+                  <pic:spPr>
+                    <a:xfrm>
+                      <a:off x="0" y="0"/>
+                      <a:ext cx="5274310" cy="2966720"/>
+                    </a:xfrm>
+                    <a:prstGeom prst="rect">
+                      <a:avLst/>
+                    </a:prstGeom>
+                  </pic:spPr>
+                </pic:pic>
+              </a:graphicData>
+            </a:graphic>
+          </wp:inline>
+        </w:drawing>
+      </w:r>
+      <w:r>
+        <w:br w:type="page"/>
+      </w:r>
+    </w:p>
+    <w:p>
+      <w:pPr>
+        <w:pStyle w:val="Titre1"/>
+      </w:pPr>
+      <w:bookmarkStart w:id="3" w:name="_Toc37070814"/>
+      <w:r>
+        <w:lastRenderedPageBreak/>
+        <w:t>Dashboard</w:t>
+      </w:r>
+      <w:bookmarkEnd w:id="3"/>
+    </w:p>
     <w:p/>
+    <w:p>
+      <w:r>
+        <w:t>Réalisation de l’interface du tableau de bord, implémentation des différents graphiques.</w:t>
+      </w:r>
+    </w:p>
+    <w:p>
+      <w:r>
+        <w:drawing>
+          <wp:inline distT="0" distB="0" distL="0" distR="0" wp14:anchorId="39E4B464" wp14:editId="542B235A">
+            <wp:extent cx="5274310" cy="2966720"/>
+            <wp:effectExtent l="0" t="0" r="2540" b="5080"/>
+            <wp:docPr id="4" name="Image 4"/>
+            <wp:cNvGraphicFramePr>
+              <a:graphicFrameLocks xmlns:a="http://schemas.openxmlformats.org/drawingml/2006/main" noChangeAspect="1"/>
+            </wp:cNvGraphicFramePr>
+            <a:graphic xmlns:a="http://schemas.openxmlformats.org/drawingml/2006/main">
+              <a:graphicData uri="http://schemas.openxmlformats.org/drawingml/2006/picture">
+                <pic:pic xmlns:pic="http://schemas.openxmlformats.org/drawingml/2006/picture">
+                  <pic:nvPicPr>
+                    <pic:cNvPr id="1" name=""/>
+                    <pic:cNvPicPr/>
+                  </pic:nvPicPr>
+                  <pic:blipFill>
+                    <a:blip r:embed="rId11"/>
+                    <a:stretch>
+                      <a:fillRect/>
+                    </a:stretch>
+                  </pic:blipFill>
+                  <pic:spPr>
+                    <a:xfrm>
+                      <a:off x="0" y="0"/>
+                      <a:ext cx="5274310" cy="2966720"/>
+                    </a:xfrm>
+                    <a:prstGeom prst="rect">
+                      <a:avLst/>
+                    </a:prstGeom>
+                  </pic:spPr>
+                </pic:pic>
+              </a:graphicData>
+            </a:graphic>
+          </wp:inline>
+        </w:drawing>
+      </w:r>
+    </w:p>
+    <w:p>
+      <w:r>
+        <w:t>d</w:t>
+      </w:r>
+      <w:bookmarkStart w:id="4" w:name="_GoBack"/>
+      <w:bookmarkEnd w:id="4"/>
+    </w:p>
     <w:sectPr>
-      <w:footerReference w:type="default" r:id="rId9"/>
+      <w:footerReference w:type="default" r:id="rId12"/>
       <w:pgSz w:w="11906" w:h="16838" w:code="9"/>
       <w:pgMar w:top="1728" w:right="1800" w:bottom="1440" w:left="1800" w:header="720" w:footer="720" w:gutter="0"/>
       <w:pgNumType w:start="0"/>
@@ -1665,6 +2146,119 @@
     </w:lvl>
   </w:abstractNum>
   <w:abstractNum w:abstractNumId="20" w15:restartNumberingAfterBreak="0">
+    <w:nsid w:val="503415DE"/>
+    <w:multiLevelType w:val="hybridMultilevel"/>
+    <w:tmpl w:val="26BC43C2"/>
+    <w:lvl w:ilvl="0" w:tplc="040C0001">
+      <w:start w:val="1"/>
+      <w:numFmt w:val="bullet"/>
+      <w:lvlText w:val=""/>
+      <w:lvlJc w:val="left"/>
+      <w:pPr>
+        <w:ind w:left="1080" w:hanging="360"/>
+      </w:pPr>
+      <w:rPr>
+        <w:rFonts w:ascii="Symbol" w:hAnsi="Symbol" w:hint="default"/>
+      </w:rPr>
+    </w:lvl>
+    <w:lvl w:ilvl="1" w:tplc="040C0003" w:tentative="1">
+      <w:start w:val="1"/>
+      <w:numFmt w:val="bullet"/>
+      <w:lvlText w:val="o"/>
+      <w:lvlJc w:val="left"/>
+      <w:pPr>
+        <w:ind w:left="1800" w:hanging="360"/>
+      </w:pPr>
+      <w:rPr>
+        <w:rFonts w:ascii="Courier New" w:hAnsi="Courier New" w:cs="Courier New" w:hint="default"/>
+      </w:rPr>
+    </w:lvl>
+    <w:lvl w:ilvl="2" w:tplc="040C0005" w:tentative="1">
+      <w:start w:val="1"/>
+      <w:numFmt w:val="bullet"/>
+      <w:lvlText w:val=""/>
+      <w:lvlJc w:val="left"/>
+      <w:pPr>
+        <w:ind w:left="2520" w:hanging="360"/>
+      </w:pPr>
+      <w:rPr>
+        <w:rFonts w:ascii="Wingdings" w:hAnsi="Wingdings" w:hint="default"/>
+      </w:rPr>
+    </w:lvl>
+    <w:lvl w:ilvl="3" w:tplc="040C0001" w:tentative="1">
+      <w:start w:val="1"/>
+      <w:numFmt w:val="bullet"/>
+      <w:lvlText w:val=""/>
+      <w:lvlJc w:val="left"/>
+      <w:pPr>
+        <w:ind w:left="3240" w:hanging="360"/>
+      </w:pPr>
+      <w:rPr>
+        <w:rFonts w:ascii="Symbol" w:hAnsi="Symbol" w:hint="default"/>
+      </w:rPr>
+    </w:lvl>
+    <w:lvl w:ilvl="4" w:tplc="040C0003" w:tentative="1">
+      <w:start w:val="1"/>
+      <w:numFmt w:val="bullet"/>
+      <w:lvlText w:val="o"/>
+      <w:lvlJc w:val="left"/>
+      <w:pPr>
+        <w:ind w:left="3960" w:hanging="360"/>
+      </w:pPr>
+      <w:rPr>
+        <w:rFonts w:ascii="Courier New" w:hAnsi="Courier New" w:cs="Courier New" w:hint="default"/>
+      </w:rPr>
+    </w:lvl>
+    <w:lvl w:ilvl="5" w:tplc="040C0005" w:tentative="1">
+      <w:start w:val="1"/>
+      <w:numFmt w:val="bullet"/>
+      <w:lvlText w:val=""/>
+      <w:lvlJc w:val="left"/>
+      <w:pPr>
+        <w:ind w:left="4680" w:hanging="360"/>
+      </w:pPr>
+      <w:rPr>
+        <w:rFonts w:ascii="Wingdings" w:hAnsi="Wingdings" w:hint="default"/>
+      </w:rPr>
+    </w:lvl>
+    <w:lvl w:ilvl="6" w:tplc="040C0001" w:tentative="1">
+      <w:start w:val="1"/>
+      <w:numFmt w:val="bullet"/>
+      <w:lvlText w:val=""/>
+      <w:lvlJc w:val="left"/>
+      <w:pPr>
+        <w:ind w:left="5400" w:hanging="360"/>
+      </w:pPr>
+      <w:rPr>
+        <w:rFonts w:ascii="Symbol" w:hAnsi="Symbol" w:hint="default"/>
+      </w:rPr>
+    </w:lvl>
+    <w:lvl w:ilvl="7" w:tplc="040C0003" w:tentative="1">
+      <w:start w:val="1"/>
+      <w:numFmt w:val="bullet"/>
+      <w:lvlText w:val="o"/>
+      <w:lvlJc w:val="left"/>
+      <w:pPr>
+        <w:ind w:left="6120" w:hanging="360"/>
+      </w:pPr>
+      <w:rPr>
+        <w:rFonts w:ascii="Courier New" w:hAnsi="Courier New" w:cs="Courier New" w:hint="default"/>
+      </w:rPr>
+    </w:lvl>
+    <w:lvl w:ilvl="8" w:tplc="040C0005" w:tentative="1">
+      <w:start w:val="1"/>
+      <w:numFmt w:val="bullet"/>
+      <w:lvlText w:val=""/>
+      <w:lvlJc w:val="left"/>
+      <w:pPr>
+        <w:ind w:left="6840" w:hanging="360"/>
+      </w:pPr>
+      <w:rPr>
+        <w:rFonts w:ascii="Wingdings" w:hAnsi="Wingdings" w:hint="default"/>
+      </w:rPr>
+    </w:lvl>
+  </w:abstractNum>
+  <w:abstractNum w:abstractNumId="21" w15:restartNumberingAfterBreak="0">
     <w:nsid w:val="6E1E3B45"/>
     <w:multiLevelType w:val="hybridMultilevel"/>
     <w:tmpl w:val="71403868"/>
@@ -1823,7 +2417,7 @@
     <w:abstractNumId w:val="0"/>
   </w:num>
   <w:num w:numId="16">
-    <w:abstractNumId w:val="20"/>
+    <w:abstractNumId w:val="21"/>
   </w:num>
   <w:num w:numId="17">
     <w:abstractNumId w:val="16"/>
@@ -1845,6 +2439,9 @@
   </w:num>
   <w:num w:numId="23">
     <w:abstractNumId w:val="19"/>
+  </w:num>
+  <w:num w:numId="24">
+    <w:abstractNumId w:val="20"/>
   </w:num>
 </w:numbering>
 </file>
@@ -3574,7 +4171,7 @@
 </file>
 
 <file path=customXml/itemProps1.xml><?xml version="1.0" encoding="utf-8"?>
-<ds:datastoreItem xmlns:ds="http://schemas.openxmlformats.org/officeDocument/2006/customXml" ds:itemID="{75567CC0-9A48-4E50-A303-1E1A8EE09363}">
+<ds:datastoreItem xmlns:ds="http://schemas.openxmlformats.org/officeDocument/2006/customXml" ds:itemID="{C9CC22AF-7F7F-4B0B-8D4C-74DA8CECC776}">
   <ds:schemaRefs>
     <ds:schemaRef ds:uri="http://schemas.openxmlformats.org/officeDocument/2006/bibliography"/>
   </ds:schemaRefs>

</xml_diff>